<commit_message>
All you need to look at is ManuscriptSF.doc
I think I added like one comment to the Manuscript.Rmd file.
</commit_message>
<xml_diff>
--- a/docs/Manuscript.docx
+++ b/docs/Manuscript.docx
@@ -93,7 +93,24 @@
         <w:t xml:space="preserve"> </w:t>
       </w:r>
       <w:r>
-        <w:t xml:space="preserve">VillaseÃ±or-Derbez,</w:t>
+        <w:t xml:space="preserve">VillaseÃ±or-Derbez</w:t>
+      </w:r>
+      <m:oMath>
+        <m:sSup>
+          <m:e>
+            <m:r>
+              <m:t/>
+            </m:r>
+          </m:e>
+          <m:sup>
+            <m:r>
+              <m:t>1</m:t>
+            </m:r>
+          </m:sup>
+        </m:sSup>
+      </m:oMath>
+      <w:r>
+        <w:t xml:space="preserve">,</w:t>
       </w:r>
       <w:r>
         <w:t xml:space="preserve"> </w:t>
@@ -411,7 +428,7 @@
         <w:t xml:space="preserve"> </w:t>
       </w:r>
       <w:r>
-        <w:t xml:space="preserve">15</w:t>
+        <w:t xml:space="preserve">17</w:t>
       </w:r>
       <w:r>
         <w:t xml:space="preserve"> </w:t>
@@ -441,7 +458,7 @@
         <w:t xml:space="preserve"> </w:t>
       </w:r>
       <w:r>
-        <w:t xml:space="preserve">11</w:t>
+        <w:t xml:space="preserve">12</w:t>
       </w:r>
       <w:r>
         <w:t xml:space="preserve"> </w:t>
@@ -814,7 +831,16 @@
           <m:t>3.2056</m:t>
         </m:r>
         <m:r>
-          <m:t>×</m:t>
+          <m:t>i</m:t>
+        </m:r>
+        <m:r>
+          <m:t>m</m:t>
+        </m:r>
+        <m:r>
+          <m:t>e</m:t>
+        </m:r>
+        <m:r>
+          <m:t>s</m:t>
         </m:r>
         <m:sSup>
           <m:e>
@@ -1214,7 +1240,7 @@
         <w:t xml:space="preserve"> </w:t>
       </w:r>
       <w:r>
-        <w:t xml:space="preserve">show that invasive lionfish prey on at least 167 different species across on the tropical and temperate North Atlantic. Their feeding behavior and high consumption rates can reduce recruitment and population sizes of native reef-fish species, and can further endanger reef fish</w:t>
+        <w:t xml:space="preserve">show that invasive lionfish prey on at least 167 different species across the tropical and temperate North Atlantic. Their feeding behavior and high consumption rates can reduce recruitment and population sizes of native reef-fish species, and can further endanger reef fish</w:t>
       </w:r>
       <w:r>
         <w:t xml:space="preserve"> </w:t>
@@ -1258,7 +1284,7 @@
         <w:pStyle w:val="BodyText"/>
       </w:pPr>
       <w:r>
-        <w:t xml:space="preserve">Seeking to reduce lionfish densities, governments and non-profit organizations have promoted removal programs and incentivized its consumption</w:t>
+        <w:t xml:space="preserve">Governments and non-profit organizations have sought to reduce lionfish densities through removal programs and incentivizing its consumption</w:t>
       </w:r>
       <w:r>
         <w:t xml:space="preserve"> </w:t>
@@ -1270,19 +1296,25 @@
         <w:t xml:space="preserve"> </w:t>
       </w:r>
       <w:r>
+        <w:t xml:space="preserve">. In addition, culling programs can help stabilize or grow native prey fish populations</w:t>
+      </w:r>
+      <w:r>
+        <w:t xml:space="preserve"> </w:t>
+      </w:r>
+      <w:r>
         <w:t xml:space="preserve">. Complete eradication of lionfish through fishing is unlikely because of their rapid recovery rates and ongoing recruitment to shallow-water areas from their persistent populations in mesophotic coral ecosystems</w:t>
       </w:r>
       <w:r>
         <w:t xml:space="preserve"> </w:t>
       </w:r>
       <w:r>
-        <w:t xml:space="preserve">. However, further incentivizing its consumption might create a demand big enough to promote and sustain a stable fishery</w:t>
-      </w:r>
-      <w:r>
-        <w:t xml:space="preserve"> </w:t>
-      </w:r>
-      <w:r>
-        <w:t xml:space="preserve">, which can reduce local abundances and control the invasion while providing alternative livelihoods.</w:t>
+        <w:t xml:space="preserve">. However, promoting its consumption might create a level of demand capable of sustaining a stable fishery, which can help control shallow-water populations while providing alternative livelihoods and avoiding further impacts to local reef biota</w:t>
+      </w:r>
+      <w:r>
+        <w:t xml:space="preserve"> </w:t>
+      </w:r>
+      <w:r>
+        <w:t xml:space="preserve">.</w:t>
       </w:r>
     </w:p>
     <w:p>
@@ -1290,22 +1322,45 @@
         <w:pStyle w:val="BodyText"/>
       </w:pPr>
       <w:r>
-        <w:t xml:space="preserve">The feasibility of lionfish removal programs has been extensively evaluated through field observations</w:t>
-      </w:r>
-      <w:r>
-        <w:t xml:space="preserve"> </w:t>
-      </w:r>
-      <w:r>
-        <w:t xml:space="preserve"> </w:t>
-      </w:r>
-      <w:r>
-        <w:t xml:space="preserve">and empirical modeling</w:t>
-      </w:r>
-      <w:r>
-        <w:t xml:space="preserve"> </w:t>
-      </w:r>
-      <w:r>
-        <w:t xml:space="preserve">. The latter approach models changes in biomass in response to changes in mortality (</w:t>
+        <w:t xml:space="preserve">The feasibility of establishing fisheries through lionfish removal programs has been extensively evaluated through field observations and empirical modeling</w:t>
+      </w:r>
+      <w:r>
+        <w:t xml:space="preserve"> </w:t>
+      </w:r>
+      <w:r>
+        <w:t xml:space="preserve">. One contributing factor to the success of many removal programs is the sedentary nature of adult lionfish</w:t>
+      </w:r>
+      <w:r>
+        <w:t xml:space="preserve"> </w:t>
+      </w:r>
+      <w:r>
+        <w:t xml:space="preserve">. Culling programs are effective in reducing adult populations largely because lionfish exhibit high levels of site fidelity and rarely leave their home range in most cases</w:t>
+      </w:r>
+      <w:r>
+        <w:t xml:space="preserve"> </w:t>
+      </w:r>
+      <w:r>
+        <w:t xml:space="preserve">. As a result of this sedentary behavior, lionfish are also likely to exhibit high levels of spatial variation in important life history characterstics such as growth or natural mortality rate</w:t>
+      </w:r>
+      <w:r>
+        <w:t xml:space="preserve"> </w:t>
+      </w:r>
+      <w:r>
+        <w:t xml:space="preserve">. The importance of considering spatial heterogeneity is well-documented in terms of assessing and managing sedentary species</w:t>
+      </w:r>
+      <w:r>
+        <w:t xml:space="preserve"> </w:t>
+      </w:r>
+      <w:r>
+        <w:t xml:space="preserve">, and such variation should be accounted for when evaluating the feasibility of establishing lionfish fisheries as well.</w:t>
+      </w:r>
+    </w:p>
+    <w:p>
+      <w:pPr>
+        <w:pStyle w:val="BodyText"/>
+      </w:pPr>
+      <w:r>
+        <w:t xml:space="preserve">Empirical modeling efforts examining the feasibility of establishing fisheries for lionfish involve modeling changes in biomass in response to changes in mortality (</w:t>
       </w:r>
       <w:r>
         <w:rPr>
@@ -1317,13 +1372,13 @@
         <w:t xml:space="preserve"> </w:t>
       </w:r>
       <w:r>
-        <w:t xml:space="preserve">culling). In this case, biomass represents the sum of all fish’s individual weight. The individual weight of an organism can be estimated from its length using the allometric growth equation. Parameters for this equation exist for North Carolina, Northern and Southern Gulf of Mexico, the Southern Mexican Caribbean, Bahamas, Little Cayman, Jamaica, Bonaire, Puerto Rico, and Costa Rica, but remain unavailable for the central Mexican Caribbean</w:t>
-      </w:r>
-      <w:r>
-        <w:t xml:space="preserve"> </w:t>
-      </w:r>
-      <w:r>
-        <w:t xml:space="preserve">. The length-weight of a species can vary across regions as a response to biotic (</w:t>
+        <w:t xml:space="preserve">culling). A common way to model this is via age- or length-structured population models</w:t>
+      </w:r>
+      <w:r>
+        <w:t xml:space="preserve"> </w:t>
+      </w:r>
+      <w:r>
+        <w:t xml:space="preserve">, which convert fish length or age to weight to then calculate total biomass. Therefore, length-weight relationships are an essential component of these models. However, the length-weight relationship can vary across regions as a response to biotic (</w:t>
       </w:r>
       <w:r>
         <w:rPr>
@@ -1353,13 +1408,19 @@
         <w:t xml:space="preserve"> </w:t>
       </w:r>
       <w:r>
-        <w:t xml:space="preserve">. Thus, when using biomass-informed models or estimating weights from length observations, it is important to use site-specific parameters. This is especially important when research involves identifying the total biomass available for harvest by fishers or the efficacy of lionfish removals</w:t>
-      </w:r>
-      <w:r>
-        <w:t xml:space="preserve"> </w:t>
-      </w:r>
-      <w:r>
-        <w:t xml:space="preserve">.</w:t>
+        <w:t xml:space="preserve">. Literature suggests that site-specific parameters are necessary to obtain accurate biomass estimates when length-weight relationships present spatial variation. This becomes ingreasingly important when estimating the potential effectiveness (and resources neded) of lionfish culling programs or identifying total biomass available for harvest by fishers</w:t>
+      </w:r>
+      <w:r>
+        <w:t xml:space="preserve"> </w:t>
+      </w:r>
+      <w:r>
+        <w:t xml:space="preserve">. Genetic analysis of invasive lionfish suggest that two distinct population groups exist</w:t>
+      </w:r>
+      <w:r>
+        <w:t xml:space="preserve"> </w:t>
+      </w:r>
+      <w:r>
+        <w:t xml:space="preserve">, and as such we would expect their biology to differ. Despite the large number of studies reporting site-specific length-weight relationships, no studies have described region-wide differences in these.</w:t>
       </w:r>
     </w:p>
     <w:p>
@@ -1367,44 +1428,87 @@
         <w:pStyle w:val="BodyText"/>
       </w:pPr>
       <w:r>
-        <w:t xml:space="preserve">This study reviews lionfish allometric growth throughout the invasion range, and provides a new pair of parameters specific to the central Meixcan Caribbean. Results suggest there are important regional-scale variations in allometric growth patterns of lionfish. The observed differences highlight the importance of using site-specific parameters, especially when informing invasion management strategies.</w:t>
+        <w:t xml:space="preserve">The objective of this paper is to describe the spatial pattern of length-weight relationships of lionfish in the Caribbean and Western Atlantic and identify wether these differences are trivial. Length-weight relationships for lionfish exist for North Carolina, Northern and Southern Gulf of Mexico, the Southern Mexican Caribbean, Bahamas, Little Cayman, Jamaica, Bonaire, Puerto Rico, and Costa Rica, but remain unavailable for the central Mexican Caribbean</w:t>
+      </w:r>
+      <w:r>
+        <w:t xml:space="preserve"> </w:t>
+      </w:r>
+      <w:r>
+        <w:t xml:space="preserve">. This study also provides the first length-weight relationship for this region.</w:t>
       </w:r>
     </w:p>
     <w:p>
       <w:pPr>
         <w:pStyle w:val="BodyText"/>
       </w:pPr>
-      <w:r>
-        <w:t xml:space="preserve">The main objective of this work was to compare allometric growth of lionfish throughout their invasion range. Allometric parameters were retreived from scientific literature, and an additional pair of parameters was calculated from filed observations in the central Mexican Caribbean.</w:t>
-      </w:r>
     </w:p>
     <w:p>
       <w:pPr>
         <w:pStyle w:val="BodyText"/>
       </w:pPr>
       <w:r>
-        <w:t xml:space="preserve">Length-weight relationships (n = 15) identified in literature were obtained for the North Atlantic (n = 1), Gulf of Mexico (n = 7,), and Caribbean (n = 8). Information on sampling methods, sex differentiation, location, and depth ranges of each study was retrieved when available. Studies were assumed to include both genders if gender was unspecified. Locations where allometric studies were performed are shown in Figure</w:t>
-      </w:r>
-      <w:r>
-        <w:t xml:space="preserve"> </w:t>
-      </w:r>
-      <w:r>
-        <w:t xml:space="preserve"> </w:t>
-      </w:r>
-      <w:r>
-        <w:t xml:space="preserve">and</w:t>
-      </w:r>
-      <w:r>
-        <w:t xml:space="preserve"> </w:t>
-      </w:r>
-      <w:r>
-        <w:t xml:space="preserve">.</w:t>
+        <w:t xml:space="preserve">The main objective of this work was to compare allometric growth of lionfish throughout their invasion range. Allometric parameters were retreived from scientific literature, and an additional pair of parameters were calculated from filed observations in the central Mexican Caribbean.</w:t>
       </w:r>
     </w:p>
     <w:p>
       <w:pPr>
         <w:pStyle w:val="BodyText"/>
       </w:pPr>
+      <w:r>
+        <w:t xml:space="preserve">Length-weight relationships (n = 17) identified in literature were obtained for the North Atlantic (n = 1), Gulf of Mexico (n = 7,), and Caribbean (n = 10). Information on sampling methods, sex differentiation, location, and depth ranges of each study was retrieved when available. Studies were assumed to include both genders if gender was unspecified. Studies inconsistently defined</w:t>
+      </w:r>
+      <w:r>
+        <w:t xml:space="preserve"> </w:t>
+      </w:r>
+      <m:oMath>
+        <m:r>
+          <m:t>a</m:t>
+        </m:r>
+      </m:oMath>
+      <w:r>
+        <w:t xml:space="preserve"> </w:t>
+      </w:r>
+      <w:r>
+        <w:t xml:space="preserve">as either the ponderal index from Eq.</w:t>
+      </w:r>
+      <w:r>
+        <w:t xml:space="preserve"> </w:t>
+      </w:r>
+      <w:r>
+        <w:t xml:space="preserve"> </w:t>
+      </w:r>
+      <w:r>
+        <w:t xml:space="preserve">or the y-intercept (</w:t>
+      </w:r>
+      <m:oMath>
+        <m:r>
+          <m:t>c</m:t>
+        </m:r>
+      </m:oMath>
+      <w:r>
+        <w:t xml:space="preserve">) from Eq.</w:t>
+      </w:r>
+      <w:r>
+        <w:t xml:space="preserve"> </w:t>
+      </w:r>
+      <w:r>
+        <w:t xml:space="preserve">. Other studies incorrectly reported parameters as mm-to-g conversions when they were in fact cm-to-g conversions. Here, all parameters are reported as TL(mm) to TW(gr) conversions. When required, values from other studies were transformed for consistency. Locations where allometric studies have been performed are shown in Figure</w:t>
+      </w:r>
+      <w:r>
+        <w:t xml:space="preserve"> </w:t>
+      </w:r>
+      <w:r>
+        <w:t xml:space="preserve"> </w:t>
+      </w:r>
+      <w:r>
+        <w:t xml:space="preserve">and Table</w:t>
+      </w:r>
+      <w:r>
+        <w:t xml:space="preserve"> </w:t>
+      </w:r>
+      <w:r>
+        <w:t xml:space="preserve">.</w:t>
+      </w:r>
     </w:p>
     <w:p>
       <w:pPr>
@@ -1837,38 +1941,22 @@
         <w:pStyle w:val="BodyText"/>
       </w:pPr>
       <w:r>
-        <w:t xml:space="preserve">Studies inconsistently defined a as either the ponderal index from Eq.</w:t>
-      </w:r>
-      <w:r>
-        <w:t xml:space="preserve"> </w:t>
-      </w:r>
-      <w:r>
-        <w:t xml:space="preserve"> </w:t>
-      </w:r>
-      <w:r>
-        <w:t xml:space="preserve">or the y-intercept (</w:t>
-      </w:r>
-      <m:oMath>
-        <m:r>
-          <m:t>c</m:t>
-        </m:r>
-      </m:oMath>
-      <w:r>
-        <w:t xml:space="preserve">) from Eq.</w:t>
-      </w:r>
-      <w:r>
-        <w:t xml:space="preserve"> </w:t>
-      </w:r>
-      <w:r>
-        <w:t xml:space="preserve">. Other studies incorrectly reported parameters as mm-to-g conversions when they were in fact cm-to-g conversions. Here, all parameters are reported as TL(mm) to TW(gr) conversions. When required, values from other studies were transformed for consistency.</w:t>
-      </w:r>
-    </w:p>
-    <w:p>
-      <w:pPr>
-        <w:pStyle w:val="BodyText"/>
-      </w:pPr>
-      <w:r>
-        <w:t xml:space="preserve">Since uncertainty around estimated relationships was not reported in some of the reviewed studies, it was not possible to test for statistical differences between relationships. Instead, the 16 length-weight relationships were used to calculate predicted weight from length observations of the organisms sampled from the central Mexican Caribbean. Predicted weights were divided by the observed weights to obtain a ratio. Difference in mean weight ratios across studies were tested with a one-way Analysis of Variance (ANOVA). All analyses were performed in R version 3.4.4</w:t>
+        <w:t xml:space="preserve">Combining the length-weight parameters extracted from the literature and the additional pair calculated here, we obtain a total of 18 pairs. We test wether using</w:t>
+      </w:r>
+      <w:r>
+        <w:t xml:space="preserve"> </w:t>
+      </w:r>
+      <w:r>
+        <w:rPr>
+          <w:i/>
+        </w:rPr>
+        <w:t xml:space="preserve">ex situ</w:t>
+      </w:r>
+      <w:r>
+        <w:t xml:space="preserve"> </w:t>
+      </w:r>
+      <w:r>
+        <w:t xml:space="preserve">parameters produces differences in weight estimates by estimating TW for the 109 length observations of lionfish from the central Mexican Caribbean with each of the 18 relationships. Predicted weights were divided by know observed weights to obtain a simple measurement of over- or underestimation. Difference in mean weight ratios across studies were tested with a one-way analysis of variance (ANOVA). All analyses were performed in R version 3.4.4</w:t>
       </w:r>
       <w:r>
         <w:t xml:space="preserve"> </w:t>
@@ -2051,7 +2139,7 @@
         <w:pStyle w:val="BodyText"/>
       </w:pPr>
       <w:r>
-        <w:t xml:space="preserve">From this study in the central Mexican Caribbean and the 11 peer-reviewed studies that reported length-weight parameters for</w:t>
+        <w:t xml:space="preserve">From this study in the central Mexican Caribbean and the 12 peer-reviewed studies that reported length-weight parameters for</w:t>
       </w:r>
       <w:r>
         <w:t xml:space="preserve"> </w:t>
@@ -2066,7 +2154,7 @@
         <w:t xml:space="preserve"> </w:t>
       </w:r>
       <w:r>
-        <w:t xml:space="preserve">15 parameters were identified (Table</w:t>
+        <w:t xml:space="preserve">17 parameters were identified (Table</w:t>
       </w:r>
       <w:r>
         <w:t xml:space="preserve"> </w:t>
@@ -2227,13 +2315,13 @@
           <m:t>=</m:t>
         </m:r>
         <m:r>
-          <m:t>3.13</m:t>
+          <m:t>3.14</m:t>
         </m:r>
         <m:r>
           <m:t>±</m:t>
         </m:r>
         <m:r>
-          <m:t>0.22</m:t>
+          <m:t>0.20</m:t>
         </m:r>
       </m:oMath>
       <w:r>
@@ -2308,7 +2396,7 @@
         <w:t xml:space="preserve"> </w:t>
       </w:r>
       <w:r>
-        <w:t xml:space="preserve">provided the lowest weight estimates, with an predicted-to-observed weight ratio of 0.98</w:t>
+        <w:t xml:space="preserve">in Banco Chinchorro, (Caribbean) provided the lowest weight estimates, with a predicted-to-observed weight ratio of 0.80</w:t>
       </w:r>
       <w:r>
         <w:t xml:space="preserve"> </w:t>
@@ -2322,7 +2410,7 @@
         <w:t xml:space="preserve"> </w:t>
       </w:r>
       <w:r>
-        <w:t xml:space="preserve">0.23 (mean</w:t>
+        <w:t xml:space="preserve">0.19 (mean</w:t>
       </w:r>
       <w:r>
         <w:t xml:space="preserve"> </w:t>
@@ -2342,7 +2430,10 @@
         <w:t xml:space="preserve"> </w:t>
       </w:r>
       <w:r>
-        <w:t xml:space="preserve">yielded the highest weight estimates, with a mean (</w:t>
+        <w:t xml:space="preserve"> </w:t>
+      </w:r>
+      <w:r>
+        <w:t xml:space="preserve">in the Northern Atlantic yielded the highest weight estimates, with a mean (</w:t>
       </w:r>
       <m:oMath>
         <m:r>
@@ -2367,21 +2458,7 @@
         <w:t xml:space="preserve"> </w:t>
       </w:r>
       <w:r>
-        <w:t xml:space="preserve">0.50. Predicted-to-observed weight ratios and groups identified by Tukey’s HSD (</w:t>
-      </w:r>
-      <m:oMath>
-        <m:r>
-          <m:t>α</m:t>
-        </m:r>
-        <m:r>
-          <m:t>=</m:t>
-        </m:r>
-        <m:r>
-          <m:t>0.05</m:t>
-        </m:r>
-      </m:oMath>
-      <w:r>
-        <w:t xml:space="preserve">) are presented in Figure</w:t>
+        <w:t xml:space="preserve">0.50. Predicted-to-observed weight ratios are presented in Figure</w:t>
       </w:r>
       <w:r>
         <w:t xml:space="preserve"> </w:t>
@@ -2399,7 +2476,7 @@
           <wp:inline>
             <wp:extent cx="5082138" cy="3234088"/>
             <wp:effectExtent b="0" l="0" r="0" t="0"/>
-            <wp:docPr descr="Length-weight relationship for 109 lionfish sampled in the central Mexican Caribbean. Points indicate samples, solid line indicates curve of best fit, marginal plots represent the density distribution of each variable." title="" id="1" name="Picture"/>
+            <wp:docPr descr="Length-weight relationship for 109 lionfish sampled in the central Mexican Caribbean. Points indicate samples, dashed black line indicates curve of best fit, marginal plots represent the density distribution of each variable." title="" id="1" name="Picture"/>
             <a:graphic>
               <a:graphicData uri="http://schemas.openxmlformats.org/drawingml/2006/picture">
                 <pic:pic>
@@ -2442,7 +2519,7 @@
         <w:pStyle w:val="ImageCaption"/>
       </w:pPr>
       <w:r>
-        <w:t xml:space="preserve">Length-weight relationship for 109 lionfish sampled in the central Mexican Caribbean. Points indicate samples, solid line indicates curve of best fit, marginal plots represent the density distribution of each variable.</w:t>
+        <w:t xml:space="preserve">Length-weight relationship for 109 lionfish sampled in the central Mexican Caribbean. Points indicate samples, dashed black line indicates curve of best fit, marginal plots represent the density distribution of each variable.</w:t>
       </w:r>
     </w:p>
     <w:p>
@@ -2454,7 +2531,7 @@
           <wp:inline>
             <wp:extent cx="5082138" cy="3503595"/>
             <wp:effectExtent b="0" l="0" r="0" t="0"/>
-            <wp:docPr descr="Length-weight relationships (n = 16) for 11 studies and this study. Colors indicate studies from which the parameters were extracted. Solid lines indicate that the fit was performed for males and females pooled together. Dotted lines indicate that the regression was performed on females, and dashed lines indicate it was performed for males." title="" id="1" name="Picture"/>
+            <wp:docPr descr="Length-weight relationships (n = 18) for 12 studies and this study. Colors indicate studies from which the parameters were extracted. Solid lines indicate that the fit was performed for males and females pooled together. Dotted lines indicate that the regression was performed on females, and dashed lines indicate it was performed for males. The dashed black line represents the relationship estimated in this study." title="" id="1" name="Picture"/>
             <a:graphic>
               <a:graphicData uri="http://schemas.openxmlformats.org/drawingml/2006/picture">
                 <pic:pic>
@@ -2497,7 +2574,7 @@
         <w:pStyle w:val="ImageCaption"/>
       </w:pPr>
       <w:r>
-        <w:t xml:space="preserve">Length-weight relationships (n = 16) for 11 studies and this study. Colors indicate studies from which the parameters were extracted. Solid lines indicate that the fit was performed for males and females pooled together. Dotted lines indicate that the regression was performed on females, and dashed lines indicate it was performed for males.</w:t>
+        <w:t xml:space="preserve">Length-weight relationships (n = 18) for 12 studies and this study. Colors indicate studies from which the parameters were extracted. Solid lines indicate that the fit was performed for males and females pooled together. Dotted lines indicate that the regression was performed on females, and dashed lines indicate it was performed for males. The dashed black line represents the relationship estimated in this study.</w:t>
       </w:r>
     </w:p>
     <w:p>
@@ -2507,9 +2584,9 @@
       <w:r>
         <w:drawing>
           <wp:inline>
-            <wp:extent cx="5082138" cy="3234088"/>
+            <wp:extent cx="5082138" cy="3878981"/>
             <wp:effectExtent b="0" l="0" r="0" t="0"/>
-            <wp:docPr descr="Violin plot showing the distribution of predicted to observed weight ratios for 16 pairs of allometric parameters. Red and blue circles indicate median and mean values, respectively. Like letters indicate values that do not differ significantly (Tukey’s HSD; p &lt; 0.05)." title="" id="1" name="Picture"/>
+            <wp:docPr descr="Violin plot showing the distribution of predicted to observed weight ratios for 18 pairs of allometric parameters. Red and blue circles indicate median and mean values, respectively. Like letters indicate values that do not differ significantly (Tukey’s HSD; p &lt; 0.05)." title="" id="1" name="Picture"/>
             <a:graphic>
               <a:graphicData uri="http://schemas.openxmlformats.org/drawingml/2006/picture">
                 <pic:pic>
@@ -2528,7 +2605,7 @@
                   <pic:spPr bwMode="auto">
                     <a:xfrm>
                       <a:off x="0" y="0"/>
-                      <a:ext cx="5082138" cy="3234088"/>
+                      <a:ext cx="5082138" cy="3878981"/>
                     </a:xfrm>
                     <a:prstGeom prst="rect">
                       <a:avLst/>
@@ -2552,22 +2629,13 @@
         <w:pStyle w:val="ImageCaption"/>
       </w:pPr>
       <w:r>
-        <w:t xml:space="preserve">Violin plot showing the distribution of predicted to observed weight ratios for 16 pairs of allometric parameters. Red and blue circles indicate median and mean values, respectively. Like letters indicate values that do not differ significantly (Tukey’s HSD; p &lt; 0.05).</w:t>
+        <w:t xml:space="preserve">Violin plot showing the distribution of predicted to observed weight ratios for 18 pairs of allometric parameters. Red and blue circles indicate median and mean values, respectively. Like letters indicate values that do not differ significantly (Tukey’s HSD; p &lt; 0.05).</w:t>
       </w:r>
     </w:p>
     <w:p>
       <w:pPr>
         <w:pStyle w:val="BodyText"/>
       </w:pPr>
-      <w:r>
-        <w:t xml:space="preserve">A new pair of allometric growth parameters for lionfish in the central Mexican Caribbean are provided. This compliments existing literature for other sites in the Mexican Caribbean</w:t>
-      </w:r>
-      <w:r>
-        <w:t xml:space="preserve"> </w:t>
-      </w:r>
-      <w:r>
-        <w:t xml:space="preserve">. Additionally, the study identifies regional differences in length-weight relationships.</w:t>
-      </w:r>
     </w:p>
     <w:p>
       <w:pPr>
@@ -2678,22 +2746,7 @@
         <w:t xml:space="preserve"> </w:t>
       </w:r>
       <w:r>
-        <w:t xml:space="preserve">suggest that differences observed in age-at-length</w:t>
-      </w:r>
-      <w:r>
-        <w:t xml:space="preserve"> </w:t>
-      </w:r>
-      <w:r>
-        <w:t xml:space="preserve">“</w:t>
-      </w:r>
-      <w:r>
-        <w:t xml:space="preserve">may bemore related to climate rather than other biological and ecological factors</w:t>
-      </w:r>
-      <w:r>
-        <w:t xml:space="preserve">”</w:t>
-      </w:r>
-      <w:r>
-        <w:t xml:space="preserve">. Differences in weight-at-length could also reflect differences in energy input (</w:t>
+        <w:t xml:space="preserve">suggest that differences observed in age-at-length may be driven by climate, and not by ecological processes. Differences in weight-at-length could also reflect differences in energy input (</w:t>
       </w:r>
       <w:r>
         <w:rPr>
@@ -2725,7 +2778,42 @@
         <w:pStyle w:val="BodyText"/>
       </w:pPr>
       <w:r>
-        <w:t xml:space="preserve">The results presented in this paper can have major implications for management. Our results show that, for a given length, using one set of parameters or the other can result in a threefold increase in estimated weight. This becomes especially relevant when estimating biomass available for harvest, predicting effects on local ecosystems, or evaluating the effectiveness of removal programs. Using site-specific values provides a more accurate estimate of fish biomass. Future research should try to use, to the extent possible, parameters calculated for their region, or use different parameters to provide upper and lower bounds in their results. At the same time, this highlights the need for more basic research that furthers our understanding of lionfish biology. To better manage the invasion, we must perform research that can describe biologically important information of lionfish throughout its invasion range</w:t>
+        <w:t xml:space="preserve">Differences in length-weight relationships have traditionally been highlighted as potential pitfalls to fishery management. For example,</w:t>
+      </w:r>
+      <w:r>
+        <w:t xml:space="preserve"> </w:t>
+      </w:r>
+      <w:r>
+        <w:t xml:space="preserve"> </w:t>
+      </w:r>
+      <w:r>
+        <w:t xml:space="preserve">shows that small-scale variations in other Scorpaeniformes (</w:t>
+      </w:r>
+      <w:r>
+        <w:rPr>
+          <w:i/>
+        </w:rPr>
+        <w:t xml:space="preserve">Sebastes rastrelliger</w:t>
+      </w:r>
+      <w:r>
+        <w:t xml:space="preserve">) translate to differential landings, effort, and catch per unit effort in the live fish fishery of California, and that these differences must be taken into account in management plans. The lionfish case poses the opposite scenario, where the manager desires to erradicate species. To accurately estimate lionfish removal efforts and allocate resources to manage the invasion, we must aknowledge and understand the regional biological differences.</w:t>
+      </w:r>
+    </w:p>
+    <w:p>
+      <w:pPr>
+        <w:pStyle w:val="BodyText"/>
+      </w:pPr>
+      <w:r>
+        <w:t xml:space="preserve">The results presented in this paper can have major implications for management. For example,</w:t>
+      </w:r>
+      <w:r>
+        <w:t xml:space="preserve"> </w:t>
+      </w:r>
+      <w:r>
+        <w:t xml:space="preserve"> </w:t>
+      </w:r>
+      <w:r>
+        <w:t xml:space="preserve">simulate lionfish culling using parameters from North Carolina and Little Cayman, and identify that the difference in time required for the population to recover to 90% of its initial biomass after removals cease was of up to four years. Our results show that, for a given length, using one set of parameters or the other can result in a threefold increase in estimated weight. This differences become especially relevant when estimating biomass available for harvest, predicting effects on local ecosystems, or evaluating the effectiveness of removal programs. Future research should try to use, to the extent possible, parameters calculated for their region, or use different parameters to provide upper and lower bounds in their results. At the same time, this highlights the need for more basic research that furthers our understanding of lionfish biology. To better manage the invasion, we must perform research that can describe biologically important information of lionfish throughout its invasion range</w:t>
       </w:r>
       <w:r>
         <w:t xml:space="preserve"> </w:t>
@@ -2850,7 +2938,7 @@
     </w:lvl>
   </w:abstractNum>
   <w:abstractNum w:abstractNumId="990">
-    <w:nsid w:val="db8fd410"/>
+    <w:nsid w:val="b0e2b952"/>
     <w:multiLevelType w:val="multilevel"/>
     <w:lvl w:ilvl="0">
       <w:numFmt w:val="bullet"/>

</xml_diff>